<commit_message>
report template chaged and bugs fixed
</commit_message>
<xml_diff>
--- a/Api/pentest_report_template.docx
+++ b/Api/pentest_report_template.docx
@@ -15,10 +15,25 @@
           <w:sz w:val="32"/>
           <w:szCs w:val="32"/>
         </w:rPr>
-        <w:t xml:space="preserve">Raport z pentestu systemu </w:t>
-      </w:r>
-      <w:r>
-        <w:rPr>
+        <w:t xml:space="preserve">Raport z </w:t>
+      </w:r>
+      <w:r>
+        <w:rPr>
+          <w:sz w:val="32"/>
+          <w:szCs w:val="32"/>
+        </w:rPr>
+        <w:t>audytu bezpieczeństwa</w:t>
+      </w:r>
+      <w:r>
+        <w:rPr>
+          <w:sz w:val="32"/>
+          <w:szCs w:val="32"/>
+        </w:rPr>
+        <w:t xml:space="preserve"> systemu </w:t>
+      </w:r>
+      <w:r>
+        <w:rPr>
+          <w:color w:val="17365D" w:themeColor="text2" w:themeShade="BF"/>
           <w:sz w:val="32"/>
           <w:szCs w:val="32"/>
         </w:rPr>
@@ -26,6 +41,7 @@
       </w:r>
       <w:r>
         <w:rPr>
+          <w:color w:val="17365D" w:themeColor="text2" w:themeShade="BF"/>
           <w:sz w:val="32"/>
           <w:szCs w:val="32"/>
         </w:rPr>
@@ -33,6 +49,7 @@
       </w:r>
       <w:r>
         <w:rPr>
+          <w:color w:val="17365D" w:themeColor="text2" w:themeShade="BF"/>
           <w:sz w:val="32"/>
           <w:szCs w:val="32"/>
         </w:rPr>
@@ -40,320 +57,581 @@
       </w:r>
       <w:r>
         <w:rPr>
-          <w:sz w:val="32"/>
-          <w:szCs w:val="32"/>
-        </w:rPr>
-        <w:t xml:space="preserve"> z dnia </w:t>
-      </w:r>
-      <w:r>
-        <w:rPr>
-          <w:sz w:val="32"/>
-          <w:szCs w:val="32"/>
-        </w:rPr>
-        <w:fldChar w:fldCharType="begin"/>
-      </w:r>
-      <w:r>
-        <w:rPr>
-          <w:sz w:val="32"/>
-          <w:szCs w:val="32"/>
-        </w:rPr>
-        <w:instrText>TestDate</w:instrText>
-      </w:r>
-      <w:r>
-        <w:rPr>
-          <w:sz w:val="32"/>
-          <w:szCs w:val="32"/>
-        </w:rPr>
-        <w:fldChar w:fldCharType="end"/>
+          <w:color w:val="17365D" w:themeColor="text2" w:themeShade="BF"/>
+          <w:sz w:val="32"/>
+          <w:szCs w:val="32"/>
+        </w:rPr>
+        <w:t xml:space="preserve"> </w:t>
       </w:r>
     </w:p>
     <w:p>
       <w:pPr>
+        <w:pStyle w:val="Akapitzlist"/>
+        <w:numPr>
+          <w:ilvl w:val="0"/>
+          <w:numId w:val="3"/>
+        </w:numPr>
+        <w:rPr>
+          <w:sz w:val="32"/>
+          <w:szCs w:val="32"/>
+        </w:rPr>
+      </w:pPr>
+      <w:r>
+        <w:rPr>
+          <w:sz w:val="32"/>
+          <w:szCs w:val="32"/>
+        </w:rPr>
+        <w:t>Ogólne informacje</w:t>
+      </w:r>
+    </w:p>
+    <w:tbl>
+      <w:tblPr>
+        <w:tblStyle w:val="Tabela-Siatka"/>
+        <w:tblW w:w="0" w:type="auto"/>
+        <w:tblInd w:w="675" w:type="dxa"/>
+        <w:tblLook w:val="04A0"/>
+      </w:tblPr>
+      <w:tblGrid>
+        <w:gridCol w:w="5529"/>
+        <w:gridCol w:w="2551"/>
+      </w:tblGrid>
+      <w:tr>
+        <w:trPr>
+          <w:trHeight w:val="1185"/>
+        </w:trPr>
+        <w:tc>
+          <w:tcPr>
+            <w:tcW w:w="5529" w:type="dxa"/>
+          </w:tcPr>
+          <w:p>
+            <w:pPr>
+              <w:rPr>
+                <w:sz w:val="24"/>
+                <w:szCs w:val="24"/>
+              </w:rPr>
+            </w:pPr>
+            <w:r>
+              <w:rPr>
+                <w:sz w:val="24"/>
+                <w:szCs w:val="24"/>
+              </w:rPr>
+              <w:t xml:space="preserve">Wersja raportu: </w:t>
+            </w:r>
+            <w:r>
+              <w:rPr>
+                <w:sz w:val="24"/>
+                <w:szCs w:val="24"/>
+              </w:rPr>
+              <w:fldChar w:fldCharType="begin"/>
+            </w:r>
+            <w:r>
+              <w:rPr>
+                <w:sz w:val="24"/>
+                <w:szCs w:val="24"/>
+              </w:rPr>
+              <w:instrText>ReportVersion</w:instrText>
+            </w:r>
+            <w:r>
+              <w:rPr>
+                <w:sz w:val="24"/>
+                <w:szCs w:val="24"/>
+              </w:rPr>
+              <w:fldChar w:fldCharType="end"/>
+            </w:r>
+          </w:p>
+          <w:p>
+            <w:pPr>
+              <w:rPr>
+                <w:sz w:val="24"/>
+                <w:szCs w:val="24"/>
+              </w:rPr>
+            </w:pPr>
+          </w:p>
+          <w:p>
+            <w:pPr>
+              <w:rPr>
+                <w:sz w:val="24"/>
+                <w:szCs w:val="24"/>
+              </w:rPr>
+            </w:pPr>
+            <w:r>
+              <w:rPr>
+                <w:sz w:val="24"/>
+                <w:szCs w:val="24"/>
+              </w:rPr>
+              <w:t xml:space="preserve">Termin audytu: </w:t>
+            </w:r>
+            <w:r>
+              <w:rPr>
+                <w:sz w:val="24"/>
+                <w:szCs w:val="24"/>
+              </w:rPr>
+              <w:fldChar w:fldCharType="begin"/>
+            </w:r>
+            <w:r>
+              <w:rPr>
+                <w:sz w:val="24"/>
+                <w:szCs w:val="24"/>
+              </w:rPr>
+              <w:instrText>TestDate</w:instrText>
+            </w:r>
+            <w:r>
+              <w:rPr>
+                <w:sz w:val="24"/>
+                <w:szCs w:val="24"/>
+              </w:rPr>
+              <w:fldChar w:fldCharType="end"/>
+            </w:r>
+            <w:r>
+              <w:rPr>
+                <w:sz w:val="24"/>
+                <w:szCs w:val="24"/>
+              </w:rPr>
+              <w:t xml:space="preserve"> -  </w:t>
+            </w:r>
+            <w:r>
+              <w:rPr>
+                <w:sz w:val="24"/>
+                <w:szCs w:val="24"/>
+              </w:rPr>
+              <w:fldChar w:fldCharType="begin"/>
+            </w:r>
+            <w:r>
+              <w:rPr>
+                <w:sz w:val="24"/>
+                <w:szCs w:val="24"/>
+              </w:rPr>
+              <w:instrText>TestEndDate</w:instrText>
+            </w:r>
+            <w:r>
+              <w:rPr>
+                <w:sz w:val="24"/>
+                <w:szCs w:val="24"/>
+              </w:rPr>
+              <w:fldChar w:fldCharType="end"/>
+            </w:r>
+          </w:p>
+        </w:tc>
+        <w:tc>
+          <w:tcPr>
+            <w:tcW w:w="2551" w:type="dxa"/>
+          </w:tcPr>
+          <w:p>
+            <w:pPr>
+              <w:rPr>
+                <w:sz w:val="24"/>
+                <w:szCs w:val="24"/>
+              </w:rPr>
+            </w:pPr>
+            <w:r>
+              <w:rPr>
+                <w:sz w:val="24"/>
+                <w:szCs w:val="24"/>
+              </w:rPr>
+              <w:t>Audytorzy</w:t>
+            </w:r>
+            <w:r>
+              <w:rPr>
+                <w:sz w:val="24"/>
+                <w:szCs w:val="24"/>
+              </w:rPr>
+              <w:t xml:space="preserve">:  </w:t>
+            </w:r>
+          </w:p>
+          <w:p>
+            <w:pPr>
+              <w:rPr>
+                <w:sz w:val="24"/>
+                <w:szCs w:val="24"/>
+              </w:rPr>
+            </w:pPr>
+            <w:r>
+              <w:rPr>
+                <w:sz w:val="24"/>
+                <w:szCs w:val="24"/>
+              </w:rPr>
+              <w:fldChar w:fldCharType="begin"/>
+            </w:r>
+            <w:r>
+              <w:rPr>
+                <w:sz w:val="24"/>
+                <w:szCs w:val="24"/>
+              </w:rPr>
+              <w:instrText>Testers</w:instrText>
+            </w:r>
+            <w:r>
+              <w:rPr>
+                <w:sz w:val="24"/>
+                <w:szCs w:val="24"/>
+              </w:rPr>
+              <w:fldChar w:fldCharType="end"/>
+            </w:r>
+          </w:p>
+          <w:p>
+            <w:pPr>
+              <w:jc w:val="center"/>
+              <w:rPr>
+                <w:sz w:val="32"/>
+                <w:szCs w:val="32"/>
+              </w:rPr>
+            </w:pPr>
+          </w:p>
+        </w:tc>
+      </w:tr>
+    </w:tbl>
+    <w:p>
+      <w:pPr>
+        <w:jc w:val="center"/>
+        <w:rPr>
+          <w:sz w:val="32"/>
+          <w:szCs w:val="32"/>
+        </w:rPr>
+      </w:pPr>
+    </w:p>
+    <w:p>
+      <w:pPr>
+        <w:pStyle w:val="Akapitzlist"/>
+        <w:numPr>
+          <w:ilvl w:val="0"/>
+          <w:numId w:val="3"/>
+        </w:numPr>
+        <w:rPr>
+          <w:sz w:val="32"/>
+          <w:szCs w:val="32"/>
+        </w:rPr>
+      </w:pPr>
+      <w:r>
+        <w:rPr>
+          <w:sz w:val="32"/>
+          <w:szCs w:val="32"/>
+        </w:rPr>
+        <w:t>Przebieg audytu</w:t>
+      </w:r>
+    </w:p>
+    <w:p>
+      <w:pPr>
+        <w:pStyle w:val="Akapitzlist"/>
+        <w:numPr>
+          <w:ilvl w:val="1"/>
+          <w:numId w:val="3"/>
+        </w:numPr>
+        <w:rPr>
+          <w:sz w:val="32"/>
+          <w:szCs w:val="32"/>
+        </w:rPr>
+      </w:pPr>
+      <w:r>
+        <w:rPr>
+          <w:sz w:val="32"/>
+          <w:szCs w:val="32"/>
+        </w:rPr>
+        <w:t>Specyfikacja testu:</w:t>
+      </w:r>
+    </w:p>
+    <w:p>
+      <w:pPr>
+        <w:pStyle w:val="Akapitzlist"/>
+        <w:ind w:left="792"/>
+        <w:rPr>
+          <w:sz w:val="32"/>
+          <w:szCs w:val="32"/>
+        </w:rPr>
+      </w:pPr>
+      <w:r>
         <w:rPr>
           <w:sz w:val="24"/>
           <w:szCs w:val="24"/>
         </w:rPr>
-      </w:pPr>
+        <w:fldChar w:fldCharType="begin"/>
+      </w:r>
+      <w:r>
+        <w:rPr>
+          <w:sz w:val="28"/>
+          <w:szCs w:val="28"/>
+        </w:rPr>
+        <w:instrText>TestSpecification</w:instrText>
+      </w:r>
       <w:r>
         <w:rPr>
           <w:sz w:val="24"/>
           <w:szCs w:val="24"/>
         </w:rPr>
-        <w:t xml:space="preserve">Wersja raportu: </w:t>
-      </w:r>
-      <w:r>
-        <w:rPr>
-          <w:sz w:val="24"/>
-          <w:szCs w:val="24"/>
-        </w:rPr>
-        <w:fldChar w:fldCharType="begin"/>
-      </w:r>
-      <w:r>
-        <w:rPr>
-          <w:sz w:val="24"/>
-          <w:szCs w:val="24"/>
-        </w:rPr>
-        <w:instrText>ReportVersion</w:instrText>
-      </w:r>
-      <w:r>
-        <w:rPr>
-          <w:sz w:val="24"/>
-          <w:szCs w:val="24"/>
-        </w:rPr>
         <w:fldChar w:fldCharType="end"/>
+      </w:r>
+      <w:r>
+        <w:rPr>
+          <w:sz w:val="32"/>
+          <w:szCs w:val="32"/>
+        </w:rPr>
+        <w:t xml:space="preserve"> </w:t>
       </w:r>
     </w:p>
     <w:p>
       <w:pPr>
-        <w:rPr>
-          <w:sz w:val="24"/>
-          <w:szCs w:val="24"/>
-        </w:rPr>
-      </w:pPr>
-      <w:r>
-        <w:rPr>
-          <w:sz w:val="24"/>
-          <w:szCs w:val="24"/>
-        </w:rPr>
-        <w:t xml:space="preserve">Testerzy:  </w:t>
-      </w:r>
-      <w:r>
-        <w:rPr>
-          <w:sz w:val="24"/>
-          <w:szCs w:val="24"/>
-        </w:rPr>
-        <w:fldChar w:fldCharType="begin"/>
-      </w:r>
-      <w:r>
-        <w:rPr>
-          <w:sz w:val="24"/>
-          <w:szCs w:val="24"/>
-        </w:rPr>
-        <w:instrText>Testers</w:instrText>
-      </w:r>
-      <w:r>
-        <w:rPr>
-          <w:sz w:val="24"/>
-          <w:szCs w:val="24"/>
-        </w:rPr>
-        <w:fldChar w:fldCharType="end"/>
+        <w:pStyle w:val="Akapitzlist"/>
+        <w:numPr>
+          <w:ilvl w:val="1"/>
+          <w:numId w:val="3"/>
+        </w:numPr>
+        <w:rPr>
+          <w:sz w:val="32"/>
+          <w:szCs w:val="32"/>
+        </w:rPr>
+      </w:pPr>
+      <w:r>
+        <w:rPr>
+          <w:sz w:val="32"/>
+          <w:szCs w:val="32"/>
+        </w:rPr>
+        <w:t>Wnioski</w:t>
       </w:r>
     </w:p>
     <w:p>
       <w:pPr>
-        <w:rPr>
-          <w:sz w:val="24"/>
-          <w:szCs w:val="24"/>
-        </w:rPr>
-      </w:pPr>
-      <w:r>
-        <w:rPr>
-          <w:sz w:val="24"/>
-          <w:szCs w:val="24"/>
-        </w:rPr>
-        <w:t xml:space="preserve">Specyfikacja testu: </w:t>
-      </w:r>
-      <w:r>
-        <w:rPr>
-          <w:sz w:val="24"/>
-          <w:szCs w:val="24"/>
+        <w:pStyle w:val="Akapitzlist"/>
+        <w:ind w:left="792"/>
+        <w:rPr>
+          <w:sz w:val="28"/>
+          <w:szCs w:val="28"/>
+        </w:rPr>
+      </w:pPr>
+      <w:r>
+        <w:rPr>
+          <w:sz w:val="28"/>
+          <w:szCs w:val="28"/>
         </w:rPr>
         <w:fldChar w:fldCharType="begin"/>
       </w:r>
       <w:r>
         <w:rPr>
-          <w:sz w:val="24"/>
-          <w:szCs w:val="24"/>
-        </w:rPr>
-        <w:instrText>TestSpecification</w:instrText>
-      </w:r>
-      <w:r>
-        <w:rPr>
-          <w:sz w:val="24"/>
-          <w:szCs w:val="24"/>
+          <w:sz w:val="28"/>
+          <w:szCs w:val="28"/>
+        </w:rPr>
+        <w:instrText>TestConclusions</w:instrText>
+      </w:r>
+      <w:r>
+        <w:rPr>
+          <w:sz w:val="28"/>
+          <w:szCs w:val="28"/>
         </w:rPr>
         <w:fldChar w:fldCharType="end"/>
       </w:r>
     </w:p>
     <w:p>
       <w:pPr>
-        <w:rPr>
-          <w:sz w:val="24"/>
-          <w:szCs w:val="24"/>
-        </w:rPr>
-      </w:pPr>
-      <w:r>
-        <w:rPr>
-          <w:sz w:val="24"/>
-          <w:szCs w:val="24"/>
-        </w:rPr>
-        <w:t xml:space="preserve">Podatności: </w:t>
-      </w:r>
-      <w:r>
-        <w:rPr>
-          <w:sz w:val="24"/>
-          <w:szCs w:val="24"/>
-        </w:rPr>
-        <w:fldChar w:fldCharType="begin"/>
-      </w:r>
-      <w:r>
-        <w:rPr>
-          <w:sz w:val="24"/>
-          <w:szCs w:val="24"/>
-        </w:rPr>
-        <w:instrText>TestsVulnerabilities</w:instrText>
-      </w:r>
-      <w:r>
-        <w:rPr>
-          <w:sz w:val="24"/>
-          <w:szCs w:val="24"/>
-        </w:rPr>
-        <w:fldChar w:fldCharType="end"/>
+        <w:pStyle w:val="Akapitzlist"/>
+        <w:numPr>
+          <w:ilvl w:val="1"/>
+          <w:numId w:val="3"/>
+        </w:numPr>
+        <w:rPr>
+          <w:sz w:val="32"/>
+          <w:szCs w:val="32"/>
+        </w:rPr>
+      </w:pPr>
+      <w:r>
+        <w:rPr>
+          <w:sz w:val="32"/>
+          <w:szCs w:val="32"/>
+        </w:rPr>
+        <w:t>Podsumowanie techniczne</w:t>
       </w:r>
     </w:p>
     <w:p>
       <w:pPr>
-        <w:rPr>
-          <w:sz w:val="24"/>
-          <w:szCs w:val="24"/>
-        </w:rPr>
-      </w:pPr>
-      <w:r>
-        <w:rPr>
-          <w:sz w:val="24"/>
-          <w:szCs w:val="24"/>
-        </w:rPr>
-        <w:t xml:space="preserve">Wnioski:  </w:t>
-      </w:r>
-      <w:r>
-        <w:rPr>
-          <w:sz w:val="24"/>
-          <w:szCs w:val="24"/>
+        <w:pStyle w:val="Akapitzlist"/>
+        <w:ind w:left="792"/>
+        <w:rPr>
+          <w:sz w:val="28"/>
+          <w:szCs w:val="28"/>
+        </w:rPr>
+      </w:pPr>
+      <w:r>
+        <w:rPr>
+          <w:sz w:val="28"/>
+          <w:szCs w:val="28"/>
         </w:rPr>
         <w:fldChar w:fldCharType="begin"/>
       </w:r>
       <w:r>
         <w:rPr>
-          <w:sz w:val="24"/>
-          <w:szCs w:val="24"/>
-        </w:rPr>
-        <w:instrText>TestsConclusions</w:instrText>
-      </w:r>
-      <w:r>
-        <w:rPr>
-          <w:sz w:val="24"/>
-          <w:szCs w:val="24"/>
+          <w:sz w:val="28"/>
+          <w:szCs w:val="28"/>
+        </w:rPr>
+        <w:instrText>TechnicalSummary</w:instrText>
+      </w:r>
+      <w:r>
+        <w:rPr>
+          <w:sz w:val="28"/>
+          <w:szCs w:val="28"/>
         </w:rPr>
         <w:fldChar w:fldCharType="end"/>
       </w:r>
     </w:p>
     <w:p>
       <w:pPr>
-        <w:rPr>
-          <w:sz w:val="24"/>
-          <w:szCs w:val="24"/>
-        </w:rPr>
-      </w:pPr>
-      <w:r>
-        <w:rPr>
-          <w:sz w:val="24"/>
-          <w:szCs w:val="24"/>
-        </w:rPr>
-        <w:t xml:space="preserve">Podsumowanie techniczne: </w:t>
-      </w:r>
-      <w:r>
-        <w:rPr>
-          <w:sz w:val="24"/>
-          <w:szCs w:val="24"/>
-        </w:rPr>
-        <w:fldChar w:fldCharType="begin"/>
-      </w:r>
-      <w:r>
-        <w:rPr>
-          <w:sz w:val="24"/>
-          <w:szCs w:val="24"/>
-        </w:rPr>
-        <w:instrText>TechnicalSummary</w:instrText>
-      </w:r>
-      <w:r>
-        <w:rPr>
-          <w:sz w:val="24"/>
-          <w:szCs w:val="24"/>
-        </w:rPr>
-        <w:fldChar w:fldCharType="end"/>
+        <w:pStyle w:val="Akapitzlist"/>
+        <w:numPr>
+          <w:ilvl w:val="1"/>
+          <w:numId w:val="3"/>
+        </w:numPr>
+        <w:rPr>
+          <w:sz w:val="32"/>
+          <w:szCs w:val="32"/>
+        </w:rPr>
+      </w:pPr>
+      <w:r>
+        <w:rPr>
+          <w:sz w:val="32"/>
+          <w:szCs w:val="32"/>
+        </w:rPr>
+        <w:t>Rekomendowane zmiany</w:t>
       </w:r>
     </w:p>
     <w:p>
       <w:pPr>
-        <w:rPr>
-          <w:sz w:val="24"/>
-          <w:szCs w:val="24"/>
-        </w:rPr>
-      </w:pPr>
-      <w:r>
-        <w:rPr>
-          <w:sz w:val="24"/>
-          <w:szCs w:val="24"/>
-        </w:rPr>
-        <w:t xml:space="preserve">Rekomendowane zmiany: </w:t>
-      </w:r>
-      <w:r>
-        <w:rPr>
-          <w:sz w:val="24"/>
-          <w:szCs w:val="24"/>
+        <w:pStyle w:val="Akapitzlist"/>
+        <w:ind w:left="792"/>
+        <w:rPr>
+          <w:sz w:val="32"/>
+          <w:szCs w:val="32"/>
+        </w:rPr>
+      </w:pPr>
+      <w:r>
+        <w:rPr>
+          <w:sz w:val="32"/>
+          <w:szCs w:val="32"/>
         </w:rPr>
         <w:fldChar w:fldCharType="begin"/>
       </w:r>
       <w:r>
         <w:rPr>
-          <w:sz w:val="24"/>
-          <w:szCs w:val="24"/>
+          <w:sz w:val="28"/>
+          <w:szCs w:val="28"/>
         </w:rPr>
         <w:instrText>RecommendedChanges</w:instrText>
       </w:r>
       <w:r>
         <w:rPr>
-          <w:sz w:val="24"/>
-          <w:szCs w:val="24"/>
+          <w:sz w:val="32"/>
+          <w:szCs w:val="32"/>
         </w:rPr>
         <w:fldChar w:fldCharType="end"/>
       </w:r>
     </w:p>
     <w:p>
       <w:pPr>
-        <w:rPr>
-          <w:sz w:val="24"/>
-          <w:szCs w:val="24"/>
-        </w:rPr>
-      </w:pPr>
-      <w:r>
-        <w:rPr>
-          <w:sz w:val="24"/>
-          <w:szCs w:val="24"/>
-        </w:rPr>
-        <w:t xml:space="preserve">Spis podatności: </w:t>
-      </w:r>
-      <w:r>
-        <w:rPr>
-          <w:sz w:val="24"/>
-          <w:szCs w:val="24"/>
-        </w:rPr>
-        <w:fldChar w:fldCharType="begin"/>
-      </w:r>
-      <w:r>
-        <w:rPr>
-          <w:sz w:val="24"/>
-          <w:szCs w:val="24"/>
-        </w:rPr>
-        <w:instrText>Vulnerabilities</w:instrText>
-      </w:r>
-      <w:r>
-        <w:rPr>
-          <w:sz w:val="24"/>
-          <w:szCs w:val="24"/>
-        </w:rPr>
-        <w:fldChar w:fldCharType="end"/>
-      </w:r>
+        <w:pStyle w:val="Akapitzlist"/>
+        <w:numPr>
+          <w:ilvl w:val="0"/>
+          <w:numId w:val="3"/>
+        </w:numPr>
+        <w:rPr>
+          <w:sz w:val="32"/>
+          <w:szCs w:val="32"/>
+        </w:rPr>
+      </w:pPr>
+      <w:r>
+        <w:rPr>
+          <w:sz w:val="32"/>
+          <w:szCs w:val="32"/>
+        </w:rPr>
+        <w:t>Spis podatności</w:t>
+      </w:r>
+    </w:p>
+    <w:tbl>
+      <w:tblPr>
+        <w:tblStyle w:val="Tabela-Siatka"/>
+        <w:tblW w:w="0" w:type="auto"/>
+        <w:tblInd w:w="360" w:type="dxa"/>
+        <w:tblLook w:val="04A0"/>
+      </w:tblPr>
+      <w:tblGrid>
+        <w:gridCol w:w="2976"/>
+        <w:gridCol w:w="2976"/>
+        <w:gridCol w:w="2976"/>
+      </w:tblGrid>
+      <w:tr>
+        <w:tc>
+          <w:tcPr>
+            <w:tcW w:w="3070" w:type="dxa"/>
+            <w:shd w:val="clear" w:color="auto" w:fill="FFFFCC"/>
+          </w:tcPr>
+          <w:p>
+            <w:pPr>
+              <w:pStyle w:val="Akapitzlist"/>
+              <w:ind w:left="0"/>
+              <w:rPr>
+                <w:sz w:val="32"/>
+                <w:szCs w:val="32"/>
+              </w:rPr>
+            </w:pPr>
+            <w:r>
+              <w:rPr>
+                <w:sz w:val="32"/>
+                <w:szCs w:val="32"/>
+              </w:rPr>
+              <w:t>Niskie zagrożenie</w:t>
+            </w:r>
+          </w:p>
+        </w:tc>
+        <w:tc>
+          <w:tcPr>
+            <w:tcW w:w="3071" w:type="dxa"/>
+            <w:shd w:val="clear" w:color="auto" w:fill="FABF8F" w:themeFill="accent6" w:themeFillTint="99"/>
+          </w:tcPr>
+          <w:p>
+            <w:pPr>
+              <w:pStyle w:val="Akapitzlist"/>
+              <w:ind w:left="0"/>
+              <w:rPr>
+                <w:sz w:val="32"/>
+                <w:szCs w:val="32"/>
+              </w:rPr>
+            </w:pPr>
+            <w:r>
+              <w:rPr>
+                <w:sz w:val="32"/>
+                <w:szCs w:val="32"/>
+              </w:rPr>
+              <w:t>Średnie zagrożenie</w:t>
+            </w:r>
+          </w:p>
+        </w:tc>
+        <w:tc>
+          <w:tcPr>
+            <w:tcW w:w="3071" w:type="dxa"/>
+            <w:shd w:val="clear" w:color="auto" w:fill="FF5050"/>
+          </w:tcPr>
+          <w:p>
+            <w:pPr>
+              <w:pStyle w:val="Akapitzlist"/>
+              <w:ind w:left="0"/>
+              <w:rPr>
+                <w:sz w:val="32"/>
+                <w:szCs w:val="32"/>
+              </w:rPr>
+            </w:pPr>
+            <w:r>
+              <w:rPr>
+                <w:sz w:val="32"/>
+                <w:szCs w:val="32"/>
+              </w:rPr>
+              <w:t>Wysokie zagrożenie</w:t>
+            </w:r>
+          </w:p>
+        </w:tc>
+      </w:tr>
+    </w:tbl>
+    <w:p>
+      <w:pPr>
+        <w:pStyle w:val="Akapitzlist"/>
+        <w:ind w:left="360"/>
+        <w:rPr>
+          <w:sz w:val="32"/>
+          <w:szCs w:val="32"/>
+        </w:rPr>
+      </w:pPr>
     </w:p>
     <w:sectPr>
       <w:pgSz w:w="11906" w:h="16838"/>
@@ -363,6 +641,394 @@
     </w:sectPr>
   </w:body>
 </w:document>
+</file>
+
+<file path=word/numbering.xml><?xml version="1.0" encoding="utf-8"?>
+<w:numbering xmlns:ve="http://schemas.openxmlformats.org/markup-compatibility/2006" xmlns:o="urn:schemas-microsoft-com:office:office" xmlns:r="http://schemas.openxmlformats.org/officeDocument/2006/relationships" xmlns:m="http://schemas.openxmlformats.org/officeDocument/2006/math" xmlns:v="urn:schemas-microsoft-com:vml" xmlns:wp="http://schemas.openxmlformats.org/drawingml/2006/wordprocessingDrawing" xmlns:w10="urn:schemas-microsoft-com:office:word" xmlns:w="http://schemas.openxmlformats.org/wordprocessingml/2006/main" xmlns:wne="http://schemas.microsoft.com/office/word/2006/wordml">
+  <w:abstractNum w:abstractNumId="0">
+    <w:nsid w:val="25100C4B"/>
+    <w:multiLevelType w:val="multilevel"/>
+    <w:tmpl w:val="0415001F"/>
+    <w:lvl w:ilvl="0">
+      <w:start w:val="1"/>
+      <w:numFmt w:val="decimal"/>
+      <w:lvlText w:val="%1."/>
+      <w:lvlJc w:val="left"/>
+      <w:pPr>
+        <w:ind w:left="360" w:hanging="360"/>
+      </w:pPr>
+    </w:lvl>
+    <w:lvl w:ilvl="1">
+      <w:start w:val="1"/>
+      <w:numFmt w:val="decimal"/>
+      <w:lvlText w:val="%1.%2."/>
+      <w:lvlJc w:val="left"/>
+      <w:pPr>
+        <w:ind w:left="792" w:hanging="432"/>
+      </w:pPr>
+    </w:lvl>
+    <w:lvl w:ilvl="2">
+      <w:start w:val="1"/>
+      <w:numFmt w:val="decimal"/>
+      <w:lvlText w:val="%1.%2.%3."/>
+      <w:lvlJc w:val="left"/>
+      <w:pPr>
+        <w:ind w:left="1224" w:hanging="504"/>
+      </w:pPr>
+    </w:lvl>
+    <w:lvl w:ilvl="3">
+      <w:start w:val="1"/>
+      <w:numFmt w:val="decimal"/>
+      <w:lvlText w:val="%1.%2.%3.%4."/>
+      <w:lvlJc w:val="left"/>
+      <w:pPr>
+        <w:ind w:left="1728" w:hanging="648"/>
+      </w:pPr>
+    </w:lvl>
+    <w:lvl w:ilvl="4">
+      <w:start w:val="1"/>
+      <w:numFmt w:val="decimal"/>
+      <w:lvlText w:val="%1.%2.%3.%4.%5."/>
+      <w:lvlJc w:val="left"/>
+      <w:pPr>
+        <w:ind w:left="2232" w:hanging="792"/>
+      </w:pPr>
+    </w:lvl>
+    <w:lvl w:ilvl="5">
+      <w:start w:val="1"/>
+      <w:numFmt w:val="decimal"/>
+      <w:lvlText w:val="%1.%2.%3.%4.%5.%6."/>
+      <w:lvlJc w:val="left"/>
+      <w:pPr>
+        <w:ind w:left="2736" w:hanging="936"/>
+      </w:pPr>
+    </w:lvl>
+    <w:lvl w:ilvl="6">
+      <w:start w:val="1"/>
+      <w:numFmt w:val="decimal"/>
+      <w:lvlText w:val="%1.%2.%3.%4.%5.%6.%7."/>
+      <w:lvlJc w:val="left"/>
+      <w:pPr>
+        <w:ind w:left="3240" w:hanging="1080"/>
+      </w:pPr>
+    </w:lvl>
+    <w:lvl w:ilvl="7">
+      <w:start w:val="1"/>
+      <w:numFmt w:val="decimal"/>
+      <w:lvlText w:val="%1.%2.%3.%4.%5.%6.%7.%8."/>
+      <w:lvlJc w:val="left"/>
+      <w:pPr>
+        <w:ind w:left="3744" w:hanging="1224"/>
+      </w:pPr>
+    </w:lvl>
+    <w:lvl w:ilvl="8">
+      <w:start w:val="1"/>
+      <w:numFmt w:val="decimal"/>
+      <w:lvlText w:val="%1.%2.%3.%4.%5.%6.%7.%8.%9."/>
+      <w:lvlJc w:val="left"/>
+      <w:pPr>
+        <w:ind w:left="4320" w:hanging="1440"/>
+      </w:pPr>
+    </w:lvl>
+  </w:abstractNum>
+  <w:abstractNum w:abstractNumId="1">
+    <w:nsid w:val="2C15619F"/>
+    <w:multiLevelType w:val="multilevel"/>
+    <w:tmpl w:val="0415001F"/>
+    <w:lvl w:ilvl="0">
+      <w:start w:val="1"/>
+      <w:numFmt w:val="decimal"/>
+      <w:lvlText w:val="%1."/>
+      <w:lvlJc w:val="left"/>
+      <w:pPr>
+        <w:ind w:left="360" w:hanging="360"/>
+      </w:pPr>
+    </w:lvl>
+    <w:lvl w:ilvl="1">
+      <w:start w:val="1"/>
+      <w:numFmt w:val="decimal"/>
+      <w:lvlText w:val="%1.%2."/>
+      <w:lvlJc w:val="left"/>
+      <w:pPr>
+        <w:ind w:left="792" w:hanging="432"/>
+      </w:pPr>
+    </w:lvl>
+    <w:lvl w:ilvl="2">
+      <w:start w:val="1"/>
+      <w:numFmt w:val="decimal"/>
+      <w:lvlText w:val="%1.%2.%3."/>
+      <w:lvlJc w:val="left"/>
+      <w:pPr>
+        <w:ind w:left="1224" w:hanging="504"/>
+      </w:pPr>
+    </w:lvl>
+    <w:lvl w:ilvl="3">
+      <w:start w:val="1"/>
+      <w:numFmt w:val="decimal"/>
+      <w:lvlText w:val="%1.%2.%3.%4."/>
+      <w:lvlJc w:val="left"/>
+      <w:pPr>
+        <w:ind w:left="1728" w:hanging="648"/>
+      </w:pPr>
+    </w:lvl>
+    <w:lvl w:ilvl="4">
+      <w:start w:val="1"/>
+      <w:numFmt w:val="decimal"/>
+      <w:lvlText w:val="%1.%2.%3.%4.%5."/>
+      <w:lvlJc w:val="left"/>
+      <w:pPr>
+        <w:ind w:left="2232" w:hanging="792"/>
+      </w:pPr>
+    </w:lvl>
+    <w:lvl w:ilvl="5">
+      <w:start w:val="1"/>
+      <w:numFmt w:val="decimal"/>
+      <w:lvlText w:val="%1.%2.%3.%4.%5.%6."/>
+      <w:lvlJc w:val="left"/>
+      <w:pPr>
+        <w:ind w:left="2736" w:hanging="936"/>
+      </w:pPr>
+    </w:lvl>
+    <w:lvl w:ilvl="6">
+      <w:start w:val="1"/>
+      <w:numFmt w:val="decimal"/>
+      <w:lvlText w:val="%1.%2.%3.%4.%5.%6.%7."/>
+      <w:lvlJc w:val="left"/>
+      <w:pPr>
+        <w:ind w:left="3240" w:hanging="1080"/>
+      </w:pPr>
+    </w:lvl>
+    <w:lvl w:ilvl="7">
+      <w:start w:val="1"/>
+      <w:numFmt w:val="decimal"/>
+      <w:lvlText w:val="%1.%2.%3.%4.%5.%6.%7.%8."/>
+      <w:lvlJc w:val="left"/>
+      <w:pPr>
+        <w:ind w:left="3744" w:hanging="1224"/>
+      </w:pPr>
+    </w:lvl>
+    <w:lvl w:ilvl="8">
+      <w:start w:val="1"/>
+      <w:numFmt w:val="decimal"/>
+      <w:lvlText w:val="%1.%2.%3.%4.%5.%6.%7.%8.%9."/>
+      <w:lvlJc w:val="left"/>
+      <w:pPr>
+        <w:ind w:left="4320" w:hanging="1440"/>
+      </w:pPr>
+    </w:lvl>
+  </w:abstractNum>
+  <w:abstractNum w:abstractNumId="2">
+    <w:nsid w:val="570A74E1"/>
+    <w:multiLevelType w:val="hybridMultilevel"/>
+    <w:tmpl w:val="5316C9DC"/>
+    <w:lvl w:ilvl="0" w:tplc="0415000F">
+      <w:start w:val="1"/>
+      <w:numFmt w:val="decimal"/>
+      <w:lvlText w:val="%1."/>
+      <w:lvlJc w:val="left"/>
+      <w:pPr>
+        <w:ind w:left="720" w:hanging="360"/>
+      </w:pPr>
+    </w:lvl>
+    <w:lvl w:ilvl="1" w:tplc="04150019" w:tentative="1">
+      <w:start w:val="1"/>
+      <w:numFmt w:val="lowerLetter"/>
+      <w:lvlText w:val="%2."/>
+      <w:lvlJc w:val="left"/>
+      <w:pPr>
+        <w:ind w:left="1440" w:hanging="360"/>
+      </w:pPr>
+    </w:lvl>
+    <w:lvl w:ilvl="2" w:tplc="0415001B" w:tentative="1">
+      <w:start w:val="1"/>
+      <w:numFmt w:val="lowerRoman"/>
+      <w:lvlText w:val="%3."/>
+      <w:lvlJc w:val="right"/>
+      <w:pPr>
+        <w:ind w:left="2160" w:hanging="180"/>
+      </w:pPr>
+    </w:lvl>
+    <w:lvl w:ilvl="3" w:tplc="0415000F" w:tentative="1">
+      <w:start w:val="1"/>
+      <w:numFmt w:val="decimal"/>
+      <w:lvlText w:val="%4."/>
+      <w:lvlJc w:val="left"/>
+      <w:pPr>
+        <w:ind w:left="2880" w:hanging="360"/>
+      </w:pPr>
+    </w:lvl>
+    <w:lvl w:ilvl="4" w:tplc="04150019" w:tentative="1">
+      <w:start w:val="1"/>
+      <w:numFmt w:val="lowerLetter"/>
+      <w:lvlText w:val="%5."/>
+      <w:lvlJc w:val="left"/>
+      <w:pPr>
+        <w:ind w:left="3600" w:hanging="360"/>
+      </w:pPr>
+    </w:lvl>
+    <w:lvl w:ilvl="5" w:tplc="0415001B" w:tentative="1">
+      <w:start w:val="1"/>
+      <w:numFmt w:val="lowerRoman"/>
+      <w:lvlText w:val="%6."/>
+      <w:lvlJc w:val="right"/>
+      <w:pPr>
+        <w:ind w:left="4320" w:hanging="180"/>
+      </w:pPr>
+    </w:lvl>
+    <w:lvl w:ilvl="6" w:tplc="0415000F" w:tentative="1">
+      <w:start w:val="1"/>
+      <w:numFmt w:val="decimal"/>
+      <w:lvlText w:val="%7."/>
+      <w:lvlJc w:val="left"/>
+      <w:pPr>
+        <w:ind w:left="5040" w:hanging="360"/>
+      </w:pPr>
+    </w:lvl>
+    <w:lvl w:ilvl="7" w:tplc="04150019" w:tentative="1">
+      <w:start w:val="1"/>
+      <w:numFmt w:val="lowerLetter"/>
+      <w:lvlText w:val="%8."/>
+      <w:lvlJc w:val="left"/>
+      <w:pPr>
+        <w:ind w:left="5760" w:hanging="360"/>
+      </w:pPr>
+    </w:lvl>
+    <w:lvl w:ilvl="8" w:tplc="0415001B" w:tentative="1">
+      <w:start w:val="1"/>
+      <w:numFmt w:val="lowerRoman"/>
+      <w:lvlText w:val="%9."/>
+      <w:lvlJc w:val="right"/>
+      <w:pPr>
+        <w:ind w:left="6480" w:hanging="180"/>
+      </w:pPr>
+    </w:lvl>
+  </w:abstractNum>
+  <w:abstractNum w:abstractNumId="3">
+    <w:nsid w:val="6A952433"/>
+    <w:multiLevelType w:val="hybridMultilevel"/>
+    <w:tmpl w:val="C3588A14"/>
+    <w:lvl w:ilvl="0" w:tplc="04150001">
+      <w:start w:val="1"/>
+      <w:numFmt w:val="bullet"/>
+      <w:lvlText w:val=""/>
+      <w:lvlJc w:val="left"/>
+      <w:pPr>
+        <w:ind w:left="720" w:hanging="360"/>
+      </w:pPr>
+      <w:rPr>
+        <w:rFonts w:ascii="Symbol" w:hAnsi="Symbol" w:hint="default"/>
+      </w:rPr>
+    </w:lvl>
+    <w:lvl w:ilvl="1" w:tplc="04150003" w:tentative="1">
+      <w:start w:val="1"/>
+      <w:numFmt w:val="bullet"/>
+      <w:lvlText w:val="o"/>
+      <w:lvlJc w:val="left"/>
+      <w:pPr>
+        <w:ind w:left="1440" w:hanging="360"/>
+      </w:pPr>
+      <w:rPr>
+        <w:rFonts w:ascii="Courier New" w:hAnsi="Courier New" w:cs="Courier New" w:hint="default"/>
+      </w:rPr>
+    </w:lvl>
+    <w:lvl w:ilvl="2" w:tplc="04150005" w:tentative="1">
+      <w:start w:val="1"/>
+      <w:numFmt w:val="bullet"/>
+      <w:lvlText w:val=""/>
+      <w:lvlJc w:val="left"/>
+      <w:pPr>
+        <w:ind w:left="2160" w:hanging="360"/>
+      </w:pPr>
+      <w:rPr>
+        <w:rFonts w:ascii="Wingdings" w:hAnsi="Wingdings" w:hint="default"/>
+      </w:rPr>
+    </w:lvl>
+    <w:lvl w:ilvl="3" w:tplc="04150001" w:tentative="1">
+      <w:start w:val="1"/>
+      <w:numFmt w:val="bullet"/>
+      <w:lvlText w:val=""/>
+      <w:lvlJc w:val="left"/>
+      <w:pPr>
+        <w:ind w:left="2880" w:hanging="360"/>
+      </w:pPr>
+      <w:rPr>
+        <w:rFonts w:ascii="Symbol" w:hAnsi="Symbol" w:hint="default"/>
+      </w:rPr>
+    </w:lvl>
+    <w:lvl w:ilvl="4" w:tplc="04150003" w:tentative="1">
+      <w:start w:val="1"/>
+      <w:numFmt w:val="bullet"/>
+      <w:lvlText w:val="o"/>
+      <w:lvlJc w:val="left"/>
+      <w:pPr>
+        <w:ind w:left="3600" w:hanging="360"/>
+      </w:pPr>
+      <w:rPr>
+        <w:rFonts w:ascii="Courier New" w:hAnsi="Courier New" w:cs="Courier New" w:hint="default"/>
+      </w:rPr>
+    </w:lvl>
+    <w:lvl w:ilvl="5" w:tplc="04150005" w:tentative="1">
+      <w:start w:val="1"/>
+      <w:numFmt w:val="bullet"/>
+      <w:lvlText w:val=""/>
+      <w:lvlJc w:val="left"/>
+      <w:pPr>
+        <w:ind w:left="4320" w:hanging="360"/>
+      </w:pPr>
+      <w:rPr>
+        <w:rFonts w:ascii="Wingdings" w:hAnsi="Wingdings" w:hint="default"/>
+      </w:rPr>
+    </w:lvl>
+    <w:lvl w:ilvl="6" w:tplc="04150001" w:tentative="1">
+      <w:start w:val="1"/>
+      <w:numFmt w:val="bullet"/>
+      <w:lvlText w:val=""/>
+      <w:lvlJc w:val="left"/>
+      <w:pPr>
+        <w:ind w:left="5040" w:hanging="360"/>
+      </w:pPr>
+      <w:rPr>
+        <w:rFonts w:ascii="Symbol" w:hAnsi="Symbol" w:hint="default"/>
+      </w:rPr>
+    </w:lvl>
+    <w:lvl w:ilvl="7" w:tplc="04150003" w:tentative="1">
+      <w:start w:val="1"/>
+      <w:numFmt w:val="bullet"/>
+      <w:lvlText w:val="o"/>
+      <w:lvlJc w:val="left"/>
+      <w:pPr>
+        <w:ind w:left="5760" w:hanging="360"/>
+      </w:pPr>
+      <w:rPr>
+        <w:rFonts w:ascii="Courier New" w:hAnsi="Courier New" w:cs="Courier New" w:hint="default"/>
+      </w:rPr>
+    </w:lvl>
+    <w:lvl w:ilvl="8" w:tplc="04150005" w:tentative="1">
+      <w:start w:val="1"/>
+      <w:numFmt w:val="bullet"/>
+      <w:lvlText w:val=""/>
+      <w:lvlJc w:val="left"/>
+      <w:pPr>
+        <w:ind w:left="6480" w:hanging="360"/>
+      </w:pPr>
+      <w:rPr>
+        <w:rFonts w:ascii="Wingdings" w:hAnsi="Wingdings" w:hint="default"/>
+      </w:rPr>
+    </w:lvl>
+  </w:abstractNum>
+  <w:num w:numId="1">
+    <w:abstractNumId w:val="3"/>
+  </w:num>
+  <w:num w:numId="2">
+    <w:abstractNumId w:val="2"/>
+  </w:num>
+  <w:num w:numId="3">
+    <w:abstractNumId w:val="0"/>
+  </w:num>
+  <w:num w:numId="4">
+    <w:abstractNumId w:val="1"/>
+  </w:num>
+</w:numbering>
 </file>
 
 <file path=word/styles.xml><?xml version="1.0" encoding="utf-8"?>
@@ -553,6 +1219,43 @@
     <w:uiPriority w:val="99"/>
     <w:semiHidden/>
     <w:unhideWhenUsed/>
+  </w:style>
+  <w:style w:type="table" w:styleId="Tabela-Siatka">
+    <w:name w:val="Table Grid"/>
+    <w:basedOn w:val="Standardowy"/>
+    <w:uiPriority w:val="59"/>
+    <w:rsid w:val="0092018F"/>
+    <w:pPr>
+      <w:spacing w:after="0" w:line="240" w:lineRule="auto"/>
+    </w:pPr>
+    <w:tblPr>
+      <w:tblInd w:w="0" w:type="dxa"/>
+      <w:tblBorders>
+        <w:top w:val="single" w:sz="4" w:space="0" w:color="000000" w:themeColor="text1"/>
+        <w:left w:val="single" w:sz="4" w:space="0" w:color="000000" w:themeColor="text1"/>
+        <w:bottom w:val="single" w:sz="4" w:space="0" w:color="000000" w:themeColor="text1"/>
+        <w:right w:val="single" w:sz="4" w:space="0" w:color="000000" w:themeColor="text1"/>
+        <w:insideH w:val="single" w:sz="4" w:space="0" w:color="000000" w:themeColor="text1"/>
+        <w:insideV w:val="single" w:sz="4" w:space="0" w:color="000000" w:themeColor="text1"/>
+      </w:tblBorders>
+      <w:tblCellMar>
+        <w:top w:w="0" w:type="dxa"/>
+        <w:left w:w="108" w:type="dxa"/>
+        <w:bottom w:w="0" w:type="dxa"/>
+        <w:right w:w="108" w:type="dxa"/>
+      </w:tblCellMar>
+    </w:tblPr>
+  </w:style>
+  <w:style w:type="paragraph" w:styleId="Akapitzlist">
+    <w:name w:val="List Paragraph"/>
+    <w:basedOn w:val="Normalny"/>
+    <w:uiPriority w:val="34"/>
+    <w:qFormat/>
+    <w:rsid w:val="0092018F"/>
+    <w:pPr>
+      <w:ind w:left="720"/>
+      <w:contextualSpacing/>
+    </w:pPr>
   </w:style>
 </w:styles>
 </file>

</xml_diff>